<commit_message>
removed link to super-weather
Had to remove link to super-weather as It had to be shutdown due to cost reasons.
</commit_message>
<xml_diff>
--- a/docs/Knowledge Base.docx
+++ b/docs/Knowledge Base.docx
@@ -109,6 +109,12 @@
       <w:proofErr w:type="spellEnd"/>
       <w:r>
         <w:t xml:space="preserve"> config use-context &lt;context-name&gt;</w:t>
+      </w:r>
+    </w:p>
+    <w:p/>
+    <w:p>
+      <w:r>
+        <w:t>Config Grafana and Prometheus</w:t>
       </w:r>
     </w:p>
     <w:sectPr>

</xml_diff>